<commit_message>
made adjustments to improvements file and illustrator document
</commit_message>
<xml_diff>
--- a/myCircle poster improvements.docx
+++ b/myCircle poster improvements.docx
@@ -46,27 +46,7 @@
           <w:szCs w:val="18"/>
           <w:shd w:val="clear" w:color="auto" w:fill="FAF9F8"/>
         </w:rPr>
-        <w:t xml:space="preserve">As the technology is growing the social media has become the </w:t>
-      </w:r>
-      <w:proofErr w:type="gramStart"/>
-      <w:r>
-        <w:rPr>
-          <w:rFonts w:ascii="Arial" w:hAnsi="Arial" w:cs="Arial"/>
-          <w:sz w:val="18"/>
-          <w:szCs w:val="18"/>
-          <w:shd w:val="clear" w:color="auto" w:fill="FAF9F8"/>
-        </w:rPr>
-        <w:t>routine  for</w:t>
-      </w:r>
-      <w:proofErr w:type="gramEnd"/>
-      <w:r>
-        <w:rPr>
-          <w:rFonts w:ascii="Arial" w:hAnsi="Arial" w:cs="Arial"/>
-          <w:sz w:val="18"/>
-          <w:szCs w:val="18"/>
-          <w:shd w:val="clear" w:color="auto" w:fill="FAF9F8"/>
-        </w:rPr>
-        <w:t xml:space="preserve">  each  and  every  person,  peoples  are  seen  addicted with  these  technology  every  day.</w:t>
+        <w:t>As the technology is growing the social media has become the routine  for  each  and  every  person,  peoples  are  seen  addicted with  these  technology  every  day.</w:t>
       </w:r>
       <w:r>
         <w:rPr>
@@ -90,113 +70,70 @@
     </w:p>
     <w:p>
       <w:r>
-        <w:t>Social Media helps to meet people they may not have met outside the social media forums.</w:t>
-      </w:r>
-      <w:r>
-        <w:t>[1]</w:t>
+        <w:t>Social Media helps to meet people they may not have met outside the social media forums.[1]</w:t>
       </w:r>
     </w:p>
     <w:p/>
     <w:p>
       <w:r>
-        <w:t>Another positive effect of social networking sites is it unite people on a huge platform for the achievement of specific goals. This brings positive change in the society.</w:t>
-      </w:r>
-      <w:r>
-        <w:t>[1]</w:t>
+        <w:t>Another positive effect of social networking sites is it unite people on a huge platform for the achievement of specific goals. This brings positive change in the society.[1]</w:t>
       </w:r>
     </w:p>
     <w:p/>
     <w:p>
       <w:r>
-        <w:t>Social media helps youngsters to stay connected with each other.</w:t>
-      </w:r>
-      <w:r>
-        <w:t>[1]</w:t>
-      </w:r>
-    </w:p>
-    <w:p>
-      <w:pPr>
-        <w:rPr>
-          <w:rFonts w:ascii="Arial" w:hAnsi="Arial" w:cs="Arial"/>
-          <w:sz w:val="18"/>
-          <w:szCs w:val="18"/>
-          <w:shd w:val="clear" w:color="auto" w:fill="FAF9F8"/>
-        </w:rPr>
-      </w:pPr>
-      <w:r>
-        <w:t>Youngsters can look to social media for getting the answers related to their career objectives.</w:t>
-      </w:r>
-      <w:r>
-        <w:t>[1]</w:t>
-      </w:r>
-    </w:p>
-    <w:p>
-      <w:pPr>
-        <w:rPr>
-          <w:rFonts w:ascii="Arial" w:hAnsi="Arial" w:cs="Arial"/>
-          <w:sz w:val="18"/>
-          <w:szCs w:val="18"/>
-          <w:shd w:val="clear" w:color="auto" w:fill="FAF9F8"/>
-        </w:rPr>
-      </w:pPr>
-    </w:p>
-    <w:p>
-      <w:pPr>
-        <w:rPr>
-          <w:rFonts w:ascii="Arial" w:hAnsi="Arial" w:cs="Arial"/>
-          <w:sz w:val="18"/>
-          <w:szCs w:val="18"/>
-          <w:shd w:val="clear" w:color="auto" w:fill="FAF9F8"/>
-        </w:rPr>
-      </w:pPr>
-      <w:proofErr w:type="gramStart"/>
-      <w:r>
-        <w:rPr>
-          <w:rFonts w:ascii="Arial" w:hAnsi="Arial" w:cs="Arial"/>
-          <w:sz w:val="18"/>
-          <w:szCs w:val="18"/>
-          <w:shd w:val="clear" w:color="auto" w:fill="FAF9F8"/>
-        </w:rPr>
-        <w:t>Nowadays  social</w:t>
-      </w:r>
-      <w:proofErr w:type="gramEnd"/>
-      <w:r>
-        <w:rPr>
-          <w:rFonts w:ascii="Arial" w:hAnsi="Arial" w:cs="Arial"/>
-          <w:sz w:val="18"/>
-          <w:szCs w:val="18"/>
-          <w:shd w:val="clear" w:color="auto" w:fill="FAF9F8"/>
-        </w:rPr>
-        <w:t xml:space="preserve">  media  has  become  a  new  set  of  cool  tools for involving young peoples. Many young people’s day to day life   are   woven   by   the   social   media   Youngsters   are   in conversation   and   communication   with   their   friends   and </w:t>
-      </w:r>
-      <w:proofErr w:type="gramStart"/>
-      <w:r>
-        <w:rPr>
-          <w:rFonts w:ascii="Arial" w:hAnsi="Arial" w:cs="Arial"/>
-          <w:sz w:val="18"/>
-          <w:szCs w:val="18"/>
-          <w:shd w:val="clear" w:color="auto" w:fill="FAF9F8"/>
-        </w:rPr>
-        <w:t>groups  by</w:t>
-      </w:r>
-      <w:proofErr w:type="gramEnd"/>
-      <w:r>
-        <w:rPr>
-          <w:rFonts w:ascii="Arial" w:hAnsi="Arial" w:cs="Arial"/>
-          <w:sz w:val="18"/>
-          <w:szCs w:val="18"/>
-          <w:shd w:val="clear" w:color="auto" w:fill="FAF9F8"/>
-        </w:rPr>
-        <w:t xml:space="preserve">  using  different  media  and  devices  every  day  [</w:t>
-      </w:r>
-      <w:r>
-        <w:rPr>
-          <w:rFonts w:ascii="Arial" w:hAnsi="Arial" w:cs="Arial"/>
-          <w:sz w:val="18"/>
-          <w:szCs w:val="18"/>
-          <w:shd w:val="clear" w:color="auto" w:fill="FAF9F8"/>
-        </w:rPr>
-        <w:t>2</w:t>
+        <w:t>Social media helps youngsters to stay connected with each other.[1]</w:t>
+      </w:r>
+    </w:p>
+    <w:p>
+      <w:pPr>
+        <w:rPr>
+          <w:rFonts w:ascii="Arial" w:hAnsi="Arial" w:cs="Arial"/>
+          <w:sz w:val="18"/>
+          <w:szCs w:val="18"/>
+          <w:shd w:val="clear" w:color="auto" w:fill="FAF9F8"/>
+        </w:rPr>
+      </w:pPr>
+      <w:r>
+        <w:t>Youngsters can look to social media for getting the answers related to their career objectives.[1]</w:t>
+      </w:r>
+    </w:p>
+    <w:p>
+      <w:pPr>
+        <w:rPr>
+          <w:rFonts w:ascii="Arial" w:hAnsi="Arial" w:cs="Arial"/>
+          <w:sz w:val="18"/>
+          <w:szCs w:val="18"/>
+          <w:shd w:val="clear" w:color="auto" w:fill="FAF9F8"/>
+        </w:rPr>
+      </w:pPr>
+    </w:p>
+    <w:p>
+      <w:pPr>
+        <w:rPr>
+          <w:rFonts w:ascii="Arial" w:hAnsi="Arial" w:cs="Arial"/>
+          <w:sz w:val="18"/>
+          <w:szCs w:val="18"/>
+          <w:shd w:val="clear" w:color="auto" w:fill="FAF9F8"/>
+        </w:rPr>
+      </w:pPr>
+      <w:r>
+        <w:rPr>
+          <w:rFonts w:ascii="Arial" w:hAnsi="Arial" w:cs="Arial"/>
+          <w:sz w:val="18"/>
+          <w:szCs w:val="18"/>
+          <w:shd w:val="clear" w:color="auto" w:fill="FAF9F8"/>
+        </w:rPr>
+        <w:t>Nowadays  social  media  has  become  a  new  set  of  cool  tools for involving young peoples. Many young people’s day to day life   are   woven   by   the   social   media   Youngsters   are   in conversation   and   communication   with   their   friends   and groups  by  using  different  media  and  devices  every  day  [</w:t>
+      </w:r>
+      <w:r>
+        <w:rPr>
+          <w:rFonts w:ascii="Arial" w:hAnsi="Arial" w:cs="Arial"/>
+          <w:sz w:val="18"/>
+          <w:szCs w:val="18"/>
+          <w:shd w:val="clear" w:color="auto" w:fill="FAF9F8"/>
+        </w:rPr>
+        <w:t>1</w:t>
       </w:r>
       <w:r>
         <w:rPr>
@@ -227,35 +164,176 @@
           <w:shd w:val="clear" w:color="auto" w:fill="FAF9F8"/>
         </w:rPr>
       </w:pPr>
-      <w:proofErr w:type="gramStart"/>
-      <w:r>
-        <w:rPr>
-          <w:rFonts w:ascii="Arial" w:hAnsi="Arial" w:cs="Arial"/>
-          <w:sz w:val="18"/>
-          <w:szCs w:val="18"/>
-          <w:shd w:val="clear" w:color="auto" w:fill="FAF9F8"/>
-        </w:rPr>
-        <w:t>Use  of</w:t>
-      </w:r>
-      <w:proofErr w:type="gramEnd"/>
-      <w:r>
-        <w:rPr>
-          <w:rFonts w:ascii="Arial" w:hAnsi="Arial" w:cs="Arial"/>
-          <w:sz w:val="18"/>
-          <w:szCs w:val="18"/>
-          <w:shd w:val="clear" w:color="auto" w:fill="FAF9F8"/>
-        </w:rPr>
-        <w:t xml:space="preserve">  social  media  is  beneficial  but should be used in a limited way without getting addicted.</w:t>
-      </w:r>
-      <w:r>
-        <w:rPr>
-          <w:rFonts w:ascii="Arial" w:hAnsi="Arial" w:cs="Arial"/>
-          <w:sz w:val="18"/>
-          <w:szCs w:val="18"/>
-          <w:shd w:val="clear" w:color="auto" w:fill="FAF9F8"/>
-        </w:rPr>
-        <w:t>[1]</w:t>
-      </w:r>
+      <w:r>
+        <w:rPr>
+          <w:rFonts w:ascii="Arial" w:hAnsi="Arial" w:cs="Arial"/>
+          <w:sz w:val="18"/>
+          <w:szCs w:val="18"/>
+          <w:shd w:val="clear" w:color="auto" w:fill="FAF9F8"/>
+        </w:rPr>
+        <w:t>Use  of  social  media  is  beneficial  but should be used in a limited way without getting addicted.[1]</w:t>
+      </w:r>
+    </w:p>
+    <w:p>
+      <w:pPr>
+        <w:rPr>
+          <w:rFonts w:ascii="Arial" w:hAnsi="Arial" w:cs="Arial"/>
+          <w:sz w:val="18"/>
+          <w:szCs w:val="18"/>
+          <w:shd w:val="clear" w:color="auto" w:fill="FAF9F8"/>
+        </w:rPr>
+      </w:pPr>
+    </w:p>
+    <w:p>
+      <w:pPr>
+        <w:rPr>
+          <w:rFonts w:ascii="Arial" w:hAnsi="Arial" w:cs="Arial"/>
+          <w:sz w:val="18"/>
+          <w:szCs w:val="18"/>
+          <w:shd w:val="clear" w:color="auto" w:fill="FAF9F8"/>
+        </w:rPr>
+      </w:pPr>
+      <w:r>
+        <w:rPr>
+          <w:rFonts w:ascii="Arial" w:hAnsi="Arial" w:cs="Arial"/>
+          <w:sz w:val="18"/>
+          <w:szCs w:val="18"/>
+          <w:shd w:val="clear" w:color="auto" w:fill="FAF9F8"/>
+        </w:rPr>
+        <w:t xml:space="preserve">A social media platform built around interests and hobbies could have a positive impact on mental health of individuals of all ages [2] </w:t>
+      </w:r>
+      <w:r>
+        <w:rPr>
+          <w:rFonts w:ascii="Arial" w:hAnsi="Arial" w:cs="Arial"/>
+          <w:i/>
+          <w:iCs/>
+          <w:sz w:val="18"/>
+          <w:szCs w:val="18"/>
+          <w:shd w:val="clear" w:color="auto" w:fill="FAF9F8"/>
+        </w:rPr>
+        <w:t>“</w:t>
+      </w:r>
+      <w:r>
+        <w:rPr>
+          <w:rFonts w:ascii="Arial" w:hAnsi="Arial" w:cs="Arial"/>
+          <w:i/>
+          <w:iCs/>
+          <w:sz w:val="18"/>
+          <w:szCs w:val="18"/>
+          <w:shd w:val="clear" w:color="auto" w:fill="FAF9F8"/>
+        </w:rPr>
+        <w:t>Nowadays  social  media  has  become  a  new  set  of  cool  tools for involving young peoples. Many young people’s day to day life   are   woven   by   the   social   media</w:t>
+      </w:r>
+      <w:r>
+        <w:rPr>
+          <w:rFonts w:ascii="Arial" w:hAnsi="Arial" w:cs="Arial"/>
+          <w:i/>
+          <w:iCs/>
+          <w:sz w:val="18"/>
+          <w:szCs w:val="18"/>
+          <w:shd w:val="clear" w:color="auto" w:fill="FAF9F8"/>
+        </w:rPr>
+        <w:t>.</w:t>
+      </w:r>
+      <w:r>
+        <w:rPr>
+          <w:rFonts w:ascii="Arial" w:hAnsi="Arial" w:cs="Arial"/>
+          <w:i/>
+          <w:iCs/>
+          <w:sz w:val="18"/>
+          <w:szCs w:val="18"/>
+          <w:shd w:val="clear" w:color="auto" w:fill="FAF9F8"/>
+        </w:rPr>
+        <w:t xml:space="preserve">  Youngsters   are   in conversation   and   communication   with   their   friends  and groups</w:t>
+      </w:r>
+      <w:r>
+        <w:rPr>
+          <w:rFonts w:ascii="Arial" w:hAnsi="Arial" w:cs="Arial"/>
+          <w:i/>
+          <w:iCs/>
+          <w:sz w:val="18"/>
+          <w:szCs w:val="18"/>
+          <w:shd w:val="clear" w:color="auto" w:fill="FAF9F8"/>
+        </w:rPr>
+        <w:t>,</w:t>
+      </w:r>
+      <w:r>
+        <w:rPr>
+          <w:rFonts w:ascii="Arial" w:hAnsi="Arial" w:cs="Arial"/>
+          <w:i/>
+          <w:iCs/>
+          <w:sz w:val="18"/>
+          <w:szCs w:val="18"/>
+          <w:shd w:val="clear" w:color="auto" w:fill="FAF9F8"/>
+        </w:rPr>
+        <w:t xml:space="preserve">  by  using  different  media  and  devices  every  day</w:t>
+      </w:r>
+      <w:r>
+        <w:rPr>
+          <w:rFonts w:ascii="Arial" w:hAnsi="Arial" w:cs="Arial"/>
+          <w:sz w:val="18"/>
+          <w:szCs w:val="18"/>
+          <w:shd w:val="clear" w:color="auto" w:fill="FAF9F8"/>
+        </w:rPr>
+        <w:t xml:space="preserve"> </w:t>
+      </w:r>
+      <w:r>
+        <w:rPr>
+          <w:rFonts w:ascii="Arial" w:hAnsi="Arial" w:cs="Arial"/>
+          <w:sz w:val="18"/>
+          <w:szCs w:val="18"/>
+          <w:shd w:val="clear" w:color="auto" w:fill="FAF9F8"/>
+        </w:rPr>
+        <w:t>“</w:t>
+      </w:r>
+      <w:r>
+        <w:rPr>
+          <w:rFonts w:ascii="Arial" w:hAnsi="Arial" w:cs="Arial"/>
+          <w:sz w:val="18"/>
+          <w:szCs w:val="18"/>
+          <w:shd w:val="clear" w:color="auto" w:fill="FAF9F8"/>
+        </w:rPr>
+        <w:t>[1].</w:t>
+      </w:r>
+      <w:r>
+        <w:rPr>
+          <w:rFonts w:ascii="Arial" w:hAnsi="Arial" w:cs="Arial"/>
+          <w:sz w:val="18"/>
+          <w:szCs w:val="18"/>
+          <w:shd w:val="clear" w:color="auto" w:fill="FAF9F8"/>
+        </w:rPr>
+        <w:t xml:space="preserve"> </w:t>
+      </w:r>
+      <w:r>
+        <w:rPr>
+          <w:rFonts w:ascii="Arial" w:hAnsi="Arial" w:cs="Arial"/>
+          <w:b/>
+          <w:bCs/>
+          <w:sz w:val="18"/>
+          <w:szCs w:val="18"/>
+          <w:shd w:val="clear" w:color="auto" w:fill="FAF9F8"/>
+        </w:rPr>
+        <w:t>myCircle</w:t>
+      </w:r>
+      <w:r>
+        <w:rPr>
+          <w:rFonts w:ascii="Arial" w:hAnsi="Arial" w:cs="Arial"/>
+          <w:sz w:val="18"/>
+          <w:szCs w:val="18"/>
+          <w:shd w:val="clear" w:color="auto" w:fill="FAF9F8"/>
+        </w:rPr>
+        <w:t xml:space="preserve"> is a social media platform built around the idea of bringing friends, both real-life and online, closer together through shared interests and hobbies.</w:t>
+      </w:r>
+    </w:p>
+    <w:p>
+      <w:pPr>
+        <w:rPr>
+          <w:rFonts w:ascii="Arial" w:hAnsi="Arial" w:cs="Arial"/>
+          <w:sz w:val="18"/>
+          <w:szCs w:val="18"/>
+          <w:shd w:val="clear" w:color="auto" w:fill="FAF9F8"/>
+        </w:rPr>
+      </w:pPr>
     </w:p>
     <w:p>
       <w:pPr>
@@ -293,152 +371,7 @@
           <w:szCs w:val="18"/>
           <w:shd w:val="clear" w:color="auto" w:fill="FAF9F8"/>
         </w:rPr>
-        <w:t xml:space="preserve">[1] </w:t>
-      </w:r>
-      <w:proofErr w:type="spellStart"/>
-      <w:r>
-        <w:rPr>
-          <w:rFonts w:ascii="Arial" w:hAnsi="Arial" w:cs="Arial"/>
-          <w:shd w:val="clear" w:color="auto" w:fill="FAF9F8"/>
-        </w:rPr>
-        <w:t>Shabnoor</w:t>
-      </w:r>
-      <w:proofErr w:type="spellEnd"/>
-      <w:r>
-        <w:rPr>
-          <w:rFonts w:ascii="Arial" w:hAnsi="Arial" w:cs="Arial"/>
-          <w:shd w:val="clear" w:color="auto" w:fill="FAF9F8"/>
-        </w:rPr>
-        <w:t xml:space="preserve"> </w:t>
-      </w:r>
-      <w:proofErr w:type="spellStart"/>
-      <w:r>
-        <w:rPr>
-          <w:rFonts w:ascii="Arial" w:hAnsi="Arial" w:cs="Arial"/>
-          <w:shd w:val="clear" w:color="auto" w:fill="FAF9F8"/>
-        </w:rPr>
-        <w:t>SiddiquiMats</w:t>
-      </w:r>
-      <w:proofErr w:type="spellEnd"/>
-      <w:r>
-        <w:rPr>
-          <w:rFonts w:ascii="Arial" w:hAnsi="Arial" w:cs="Arial"/>
-          <w:shd w:val="clear" w:color="auto" w:fill="FAF9F8"/>
-        </w:rPr>
-        <w:t xml:space="preserve"> - </w:t>
-      </w:r>
-      <w:proofErr w:type="spellStart"/>
-      <w:r>
-        <w:rPr>
-          <w:rFonts w:ascii="Arial" w:hAnsi="Arial" w:cs="Arial"/>
-          <w:shd w:val="clear" w:color="auto" w:fill="FAF9F8"/>
-        </w:rPr>
-        <w:t>UniversityRaipur</w:t>
-      </w:r>
-      <w:proofErr w:type="spellEnd"/>
-      <w:r>
-        <w:rPr>
-          <w:rFonts w:ascii="Arial" w:hAnsi="Arial" w:cs="Arial"/>
-          <w:shd w:val="clear" w:color="auto" w:fill="FAF9F8"/>
-        </w:rPr>
-        <w:t xml:space="preserve"> (C.G.)</w:t>
-      </w:r>
-      <w:r>
-        <w:rPr>
-          <w:rFonts w:ascii="Arial" w:hAnsi="Arial" w:cs="Arial"/>
-          <w:shd w:val="clear" w:color="auto" w:fill="FAF9F8"/>
-        </w:rPr>
-        <w:t xml:space="preserve"> -</w:t>
-      </w:r>
-      <w:r>
-        <w:rPr>
-          <w:rFonts w:ascii="Arial" w:hAnsi="Arial" w:cs="Arial"/>
-          <w:shd w:val="clear" w:color="auto" w:fill="FAF9F8"/>
-        </w:rPr>
-        <w:t xml:space="preserve"> </w:t>
-      </w:r>
-      <w:proofErr w:type="gramStart"/>
-      <w:r>
-        <w:rPr>
-          <w:rFonts w:ascii="Arial" w:hAnsi="Arial" w:cs="Arial"/>
-          <w:shd w:val="clear" w:color="auto" w:fill="FAF9F8"/>
-        </w:rPr>
-        <w:t xml:space="preserve">India </w:t>
-      </w:r>
-      <w:r>
-        <w:rPr>
-          <w:rFonts w:ascii="Arial" w:hAnsi="Arial" w:cs="Arial"/>
-          <w:shd w:val="clear" w:color="auto" w:fill="FAF9F8"/>
-        </w:rPr>
-        <w:t>,</w:t>
-      </w:r>
-      <w:proofErr w:type="gramEnd"/>
-      <w:r>
-        <w:rPr>
-          <w:rFonts w:ascii="Arial" w:hAnsi="Arial" w:cs="Arial"/>
-          <w:shd w:val="clear" w:color="auto" w:fill="FAF9F8"/>
-        </w:rPr>
-        <w:t xml:space="preserve"> </w:t>
-      </w:r>
-      <w:proofErr w:type="spellStart"/>
-      <w:r>
-        <w:rPr>
-          <w:rFonts w:ascii="Arial" w:hAnsi="Arial" w:cs="Arial"/>
-          <w:shd w:val="clear" w:color="auto" w:fill="FAF9F8"/>
-        </w:rPr>
-        <w:t>Tajinder</w:t>
-      </w:r>
-      <w:proofErr w:type="spellEnd"/>
-      <w:r>
-        <w:rPr>
-          <w:rFonts w:ascii="Arial" w:hAnsi="Arial" w:cs="Arial"/>
-          <w:shd w:val="clear" w:color="auto" w:fill="FAF9F8"/>
-        </w:rPr>
-        <w:t xml:space="preserve"> Singh</w:t>
-      </w:r>
-      <w:r>
-        <w:rPr>
-          <w:rFonts w:ascii="Arial" w:hAnsi="Arial" w:cs="Arial"/>
-          <w:shd w:val="clear" w:color="auto" w:fill="FAF9F8"/>
-        </w:rPr>
-        <w:t xml:space="preserve"> - </w:t>
-      </w:r>
-      <w:proofErr w:type="spellStart"/>
-      <w:r>
-        <w:rPr>
-          <w:rFonts w:ascii="Arial" w:hAnsi="Arial" w:cs="Arial"/>
-          <w:shd w:val="clear" w:color="auto" w:fill="FAF9F8"/>
-        </w:rPr>
-        <w:t>UniversityRaipur</w:t>
-      </w:r>
-      <w:proofErr w:type="spellEnd"/>
-      <w:r>
-        <w:rPr>
-          <w:rFonts w:ascii="Arial" w:hAnsi="Arial" w:cs="Arial"/>
-          <w:shd w:val="clear" w:color="auto" w:fill="FAF9F8"/>
-        </w:rPr>
-        <w:t xml:space="preserve"> (C.G.)</w:t>
-      </w:r>
-      <w:r>
-        <w:rPr>
-          <w:rFonts w:ascii="Arial" w:hAnsi="Arial" w:cs="Arial"/>
-          <w:shd w:val="clear" w:color="auto" w:fill="FAF9F8"/>
-        </w:rPr>
-        <w:t xml:space="preserve"> -</w:t>
-      </w:r>
-      <w:r>
-        <w:rPr>
-          <w:rFonts w:ascii="Arial" w:hAnsi="Arial" w:cs="Arial"/>
-          <w:shd w:val="clear" w:color="auto" w:fill="FAF9F8"/>
-        </w:rPr>
-        <w:t>India</w:t>
-      </w:r>
-      <w:r>
-        <w:rPr>
-          <w:rFonts w:ascii="Arial" w:hAnsi="Arial" w:cs="Arial"/>
-          <w:shd w:val="clear" w:color="auto" w:fill="FAF9F8"/>
-        </w:rPr>
-        <w:t xml:space="preserve"> </w:t>
+        <w:t>[1]</w:t>
       </w:r>
       <w:r>
         <w:rPr>
@@ -447,66 +380,370 @@
           <w:szCs w:val="36"/>
           <w:shd w:val="clear" w:color="auto" w:fill="FAF9F8"/>
         </w:rPr>
-        <w:t>Social Media its Impact with Positive and Negative Aspects</w:t>
-      </w:r>
-      <w:r>
+        <w:t xml:space="preserve"> </w:t>
+      </w:r>
+      <w:r>
+        <w:rPr>
+          <w:rFonts w:ascii="Arial" w:hAnsi="Arial" w:cs="Arial"/>
+          <w:color w:val="222222"/>
+          <w:sz w:val="20"/>
+          <w:szCs w:val="20"/>
+          <w:shd w:val="clear" w:color="auto" w:fill="FFFFFF"/>
+        </w:rPr>
+        <w:t>Siddiqui, S. and Singh, T., 2016. Social media its impact with positive and negative aspects. </w:t>
+      </w:r>
+      <w:r>
+        <w:rPr>
+          <w:rFonts w:ascii="Arial" w:hAnsi="Arial" w:cs="Arial"/>
+          <w:i/>
+          <w:iCs/>
+          <w:color w:val="222222"/>
+          <w:sz w:val="20"/>
+          <w:szCs w:val="20"/>
+          <w:shd w:val="clear" w:color="auto" w:fill="FFFFFF"/>
+        </w:rPr>
+        <w:t>International journal of computer applications technology and research</w:t>
+      </w:r>
+      <w:r>
+        <w:rPr>
+          <w:rFonts w:ascii="Arial" w:hAnsi="Arial" w:cs="Arial"/>
+          <w:color w:val="222222"/>
+          <w:sz w:val="20"/>
+          <w:szCs w:val="20"/>
+          <w:shd w:val="clear" w:color="auto" w:fill="FFFFFF"/>
+        </w:rPr>
+        <w:t>, </w:t>
+      </w:r>
+      <w:r>
+        <w:rPr>
+          <w:rFonts w:ascii="Arial" w:hAnsi="Arial" w:cs="Arial"/>
+          <w:i/>
+          <w:iCs/>
+          <w:color w:val="222222"/>
+          <w:sz w:val="20"/>
+          <w:szCs w:val="20"/>
+          <w:shd w:val="clear" w:color="auto" w:fill="FFFFFF"/>
+        </w:rPr>
+        <w:t>5</w:t>
+      </w:r>
+      <w:r>
+        <w:rPr>
+          <w:rFonts w:ascii="Arial" w:hAnsi="Arial" w:cs="Arial"/>
+          <w:color w:val="222222"/>
+          <w:sz w:val="20"/>
+          <w:szCs w:val="20"/>
+          <w:shd w:val="clear" w:color="auto" w:fill="FFFFFF"/>
+        </w:rPr>
+        <w:t>(2), pp.71-75.</w:t>
+      </w:r>
+      <w:hyperlink r:id="rId4" w:history="1">
+        <w:r>
+          <w:rPr>
+            <w:rStyle w:val="Hyperlink"/>
+            <w:rFonts w:ascii="Arial" w:hAnsi="Arial" w:cs="Arial"/>
+            <w:sz w:val="36"/>
+            <w:szCs w:val="36"/>
+            <w:shd w:val="clear" w:color="auto" w:fill="FAF9F8"/>
+          </w:rPr>
+          <w:t>http://www.ijcat.com/archives/volume5/issue2/ijcatr05021006.pdf</w:t>
+        </w:r>
+      </w:hyperlink>
+    </w:p>
+    <w:p>
+      <w:pPr>
         <w:rPr>
           <w:rFonts w:ascii="Arial" w:hAnsi="Arial" w:cs="Arial"/>
           <w:sz w:val="36"/>
           <w:szCs w:val="36"/>
           <w:shd w:val="clear" w:color="auto" w:fill="FAF9F8"/>
         </w:rPr>
-        <w:t>, 2016</w:t>
-      </w:r>
-      <w:r>
+      </w:pPr>
+    </w:p>
+    <w:p>
+      <w:pPr>
+        <w:rPr>
+          <w:rFonts w:ascii="Arial" w:hAnsi="Arial" w:cs="Arial"/>
+          <w:color w:val="222222"/>
+          <w:sz w:val="20"/>
+          <w:szCs w:val="20"/>
+          <w:shd w:val="clear" w:color="auto" w:fill="FFFFFF"/>
+        </w:rPr>
+      </w:pPr>
+      <w:r>
+        <w:rPr>
+          <w:rFonts w:ascii="Arial" w:hAnsi="Arial" w:cs="Arial"/>
+          <w:color w:val="222222"/>
+          <w:sz w:val="20"/>
+          <w:szCs w:val="20"/>
+          <w:shd w:val="clear" w:color="auto" w:fill="FFFFFF"/>
+        </w:rPr>
+        <w:t>[2]</w:t>
+      </w:r>
+      <w:proofErr w:type="spellStart"/>
+      <w:r>
+        <w:rPr>
+          <w:rFonts w:ascii="Arial" w:hAnsi="Arial" w:cs="Arial"/>
+          <w:color w:val="222222"/>
+          <w:sz w:val="20"/>
+          <w:szCs w:val="20"/>
+          <w:shd w:val="clear" w:color="auto" w:fill="FFFFFF"/>
+        </w:rPr>
+        <w:t>Iwasa</w:t>
+      </w:r>
+      <w:proofErr w:type="spellEnd"/>
+      <w:r>
+        <w:rPr>
+          <w:rFonts w:ascii="Arial" w:hAnsi="Arial" w:cs="Arial"/>
+          <w:color w:val="222222"/>
+          <w:sz w:val="20"/>
+          <w:szCs w:val="20"/>
+          <w:shd w:val="clear" w:color="auto" w:fill="FFFFFF"/>
+        </w:rPr>
+        <w:t>, H., Yoshida, Y., Kai, I., Suzuki, T., Kim, H. and Yoshida, H., 2012. Leisure activities and cognitive function in elderly community-dwelling individuals in Japan: a 5-year prospective cohort study. </w:t>
+      </w:r>
+      <w:r>
+        <w:rPr>
+          <w:rFonts w:ascii="Arial" w:hAnsi="Arial" w:cs="Arial"/>
+          <w:i/>
+          <w:iCs/>
+          <w:color w:val="222222"/>
+          <w:sz w:val="20"/>
+          <w:szCs w:val="20"/>
+          <w:shd w:val="clear" w:color="auto" w:fill="FFFFFF"/>
+        </w:rPr>
+        <w:t>Journal of psychosomatic research</w:t>
+      </w:r>
+      <w:r>
+        <w:rPr>
+          <w:rFonts w:ascii="Arial" w:hAnsi="Arial" w:cs="Arial"/>
+          <w:color w:val="222222"/>
+          <w:sz w:val="20"/>
+          <w:szCs w:val="20"/>
+          <w:shd w:val="clear" w:color="auto" w:fill="FFFFFF"/>
+        </w:rPr>
+        <w:t>, </w:t>
+      </w:r>
+      <w:r>
+        <w:rPr>
+          <w:rFonts w:ascii="Arial" w:hAnsi="Arial" w:cs="Arial"/>
+          <w:i/>
+          <w:iCs/>
+          <w:color w:val="222222"/>
+          <w:sz w:val="20"/>
+          <w:szCs w:val="20"/>
+          <w:shd w:val="clear" w:color="auto" w:fill="FFFFFF"/>
+        </w:rPr>
+        <w:t>72</w:t>
+      </w:r>
+      <w:r>
+        <w:rPr>
+          <w:rFonts w:ascii="Arial" w:hAnsi="Arial" w:cs="Arial"/>
+          <w:color w:val="222222"/>
+          <w:sz w:val="20"/>
+          <w:szCs w:val="20"/>
+          <w:shd w:val="clear" w:color="auto" w:fill="FFFFFF"/>
+        </w:rPr>
+        <w:t>(2), pp.159-164.</w:t>
+      </w:r>
+    </w:p>
+    <w:p>
+      <w:pPr>
+        <w:rPr>
+          <w:rFonts w:ascii="Arial" w:hAnsi="Arial" w:cs="Arial"/>
+          <w:color w:val="222222"/>
+          <w:sz w:val="20"/>
+          <w:szCs w:val="20"/>
+          <w:shd w:val="clear" w:color="auto" w:fill="FFFFFF"/>
+        </w:rPr>
+      </w:pPr>
+    </w:p>
+    <w:p>
+      <w:pPr>
         <w:rPr>
           <w:rFonts w:ascii="Arial" w:hAnsi="Arial" w:cs="Arial"/>
           <w:sz w:val="36"/>
           <w:szCs w:val="36"/>
           <w:shd w:val="clear" w:color="auto" w:fill="FAF9F8"/>
         </w:rPr>
-        <w:t xml:space="preserve"> - </w:t>
-      </w:r>
-      <w:r>
+      </w:pPr>
+      <w:r>
+        <w:rPr>
+          <w:rFonts w:ascii="Arial" w:hAnsi="Arial" w:cs="Arial"/>
+          <w:color w:val="222222"/>
+          <w:sz w:val="20"/>
+          <w:szCs w:val="20"/>
+          <w:shd w:val="clear" w:color="auto" w:fill="FFFFFF"/>
+        </w:rPr>
+        <w:t>[3]</w:t>
+      </w:r>
+      <w:r>
+        <w:rPr>
+          <w:rFonts w:ascii="Arial" w:hAnsi="Arial" w:cs="Arial"/>
+          <w:color w:val="222222"/>
+          <w:sz w:val="20"/>
+          <w:szCs w:val="20"/>
+          <w:shd w:val="clear" w:color="auto" w:fill="FFFFFF"/>
+        </w:rPr>
+        <w:t xml:space="preserve"> </w:t>
+      </w:r>
+      <w:r>
+        <w:rPr>
+          <w:rFonts w:ascii="Arial" w:hAnsi="Arial" w:cs="Arial"/>
+          <w:color w:val="222222"/>
+          <w:sz w:val="20"/>
+          <w:szCs w:val="20"/>
+          <w:shd w:val="clear" w:color="auto" w:fill="FFFFFF"/>
+        </w:rPr>
+        <w:t xml:space="preserve">Rahman, M.M., </w:t>
+      </w:r>
+      <w:proofErr w:type="spellStart"/>
+      <w:r>
+        <w:rPr>
+          <w:rFonts w:ascii="Arial" w:hAnsi="Arial" w:cs="Arial"/>
+          <w:color w:val="222222"/>
+          <w:sz w:val="20"/>
+          <w:szCs w:val="20"/>
+          <w:shd w:val="clear" w:color="auto" w:fill="FFFFFF"/>
+        </w:rPr>
+        <w:t>Saifuzzaman</w:t>
+      </w:r>
+      <w:proofErr w:type="spellEnd"/>
+      <w:r>
+        <w:rPr>
+          <w:rFonts w:ascii="Arial" w:hAnsi="Arial" w:cs="Arial"/>
+          <w:color w:val="222222"/>
+          <w:sz w:val="20"/>
+          <w:szCs w:val="20"/>
+          <w:shd w:val="clear" w:color="auto" w:fill="FFFFFF"/>
+        </w:rPr>
+        <w:t xml:space="preserve">, M., Ahmed, A., </w:t>
+      </w:r>
+      <w:proofErr w:type="spellStart"/>
+      <w:r>
+        <w:rPr>
+          <w:rFonts w:ascii="Arial" w:hAnsi="Arial" w:cs="Arial"/>
+          <w:color w:val="222222"/>
+          <w:sz w:val="20"/>
+          <w:szCs w:val="20"/>
+          <w:shd w:val="clear" w:color="auto" w:fill="FFFFFF"/>
+        </w:rPr>
+        <w:t>Mahin</w:t>
+      </w:r>
+      <w:proofErr w:type="spellEnd"/>
+      <w:r>
+        <w:rPr>
+          <w:rFonts w:ascii="Arial" w:hAnsi="Arial" w:cs="Arial"/>
+          <w:color w:val="222222"/>
+          <w:sz w:val="20"/>
+          <w:szCs w:val="20"/>
+          <w:shd w:val="clear" w:color="auto" w:fill="FFFFFF"/>
+        </w:rPr>
+        <w:t xml:space="preserve">, M.F. and </w:t>
+      </w:r>
+      <w:proofErr w:type="spellStart"/>
+      <w:r>
+        <w:rPr>
+          <w:rFonts w:ascii="Arial" w:hAnsi="Arial" w:cs="Arial"/>
+          <w:color w:val="222222"/>
+          <w:sz w:val="20"/>
+          <w:szCs w:val="20"/>
+          <w:shd w:val="clear" w:color="auto" w:fill="FFFFFF"/>
+        </w:rPr>
+        <w:t>Shetu</w:t>
+      </w:r>
+      <w:proofErr w:type="spellEnd"/>
+      <w:r>
+        <w:rPr>
+          <w:rFonts w:ascii="Arial" w:hAnsi="Arial" w:cs="Arial"/>
+          <w:color w:val="222222"/>
+          <w:sz w:val="20"/>
+          <w:szCs w:val="20"/>
+          <w:shd w:val="clear" w:color="auto" w:fill="FFFFFF"/>
+        </w:rPr>
+        <w:t>, S.F., 2021. Impact of COVID-19 on mental health: A quantitative analysis of anxiety and depression based on regular life and internet use. </w:t>
+      </w:r>
+      <w:r>
+        <w:rPr>
+          <w:rFonts w:ascii="Arial" w:hAnsi="Arial" w:cs="Arial"/>
+          <w:i/>
+          <w:iCs/>
+          <w:color w:val="222222"/>
+          <w:sz w:val="20"/>
+          <w:szCs w:val="20"/>
+          <w:shd w:val="clear" w:color="auto" w:fill="FFFFFF"/>
+        </w:rPr>
+        <w:t xml:space="preserve">Current Research in </w:t>
+      </w:r>
+      <w:proofErr w:type="spellStart"/>
+      <w:r>
+        <w:rPr>
+          <w:rFonts w:ascii="Arial" w:hAnsi="Arial" w:cs="Arial"/>
+          <w:i/>
+          <w:iCs/>
+          <w:color w:val="222222"/>
+          <w:sz w:val="20"/>
+          <w:szCs w:val="20"/>
+          <w:shd w:val="clear" w:color="auto" w:fill="FFFFFF"/>
+        </w:rPr>
+        <w:t>Behavioral</w:t>
+      </w:r>
+      <w:proofErr w:type="spellEnd"/>
+      <w:r>
+        <w:rPr>
+          <w:rFonts w:ascii="Arial" w:hAnsi="Arial" w:cs="Arial"/>
+          <w:i/>
+          <w:iCs/>
+          <w:color w:val="222222"/>
+          <w:sz w:val="20"/>
+          <w:szCs w:val="20"/>
+          <w:shd w:val="clear" w:color="auto" w:fill="FFFFFF"/>
+        </w:rPr>
+        <w:t xml:space="preserve"> Sciences</w:t>
+      </w:r>
+      <w:r>
+        <w:rPr>
+          <w:rFonts w:ascii="Arial" w:hAnsi="Arial" w:cs="Arial"/>
+          <w:color w:val="222222"/>
+          <w:sz w:val="20"/>
+          <w:szCs w:val="20"/>
+          <w:shd w:val="clear" w:color="auto" w:fill="FFFFFF"/>
+        </w:rPr>
+        <w:t>, </w:t>
+      </w:r>
+      <w:r>
+        <w:rPr>
+          <w:rFonts w:ascii="Arial" w:hAnsi="Arial" w:cs="Arial"/>
+          <w:i/>
+          <w:iCs/>
+          <w:color w:val="222222"/>
+          <w:sz w:val="20"/>
+          <w:szCs w:val="20"/>
+          <w:shd w:val="clear" w:color="auto" w:fill="FFFFFF"/>
+        </w:rPr>
+        <w:t>2</w:t>
+      </w:r>
+      <w:r>
+        <w:rPr>
+          <w:rFonts w:ascii="Arial" w:hAnsi="Arial" w:cs="Arial"/>
+          <w:color w:val="222222"/>
+          <w:sz w:val="20"/>
+          <w:szCs w:val="20"/>
+          <w:shd w:val="clear" w:color="auto" w:fill="FFFFFF"/>
+        </w:rPr>
+        <w:t>, p.100037.</w:t>
+      </w:r>
+    </w:p>
+    <w:p>
+      <w:pPr>
         <w:rPr>
           <w:rFonts w:ascii="Arial" w:hAnsi="Arial" w:cs="Arial"/>
           <w:sz w:val="36"/>
           <w:szCs w:val="36"/>
           <w:shd w:val="clear" w:color="auto" w:fill="FAF9F8"/>
         </w:rPr>
-        <w:t>http://www.ijcat.com/archives/volume5/issue2/ijcatr05021006.pdf</w:t>
-      </w:r>
-    </w:p>
-    <w:p>
-      <w:pPr>
-        <w:rPr>
-          <w:rFonts w:ascii="Arial" w:hAnsi="Arial" w:cs="Arial"/>
-          <w:sz w:val="36"/>
-          <w:szCs w:val="36"/>
-          <w:shd w:val="clear" w:color="auto" w:fill="FAF9F8"/>
-        </w:rPr>
-      </w:pPr>
-    </w:p>
-    <w:p>
-      <w:r>
-        <w:rPr>
-          <w:rFonts w:ascii="Arial" w:hAnsi="Arial" w:cs="Arial"/>
-          <w:sz w:val="16"/>
-          <w:szCs w:val="16"/>
-          <w:shd w:val="clear" w:color="auto" w:fill="FAF9F8"/>
-        </w:rPr>
-        <w:t xml:space="preserve">[2] </w:t>
-      </w:r>
-      <w:r>
-        <w:rPr>
-          <w:rFonts w:ascii="Arial" w:hAnsi="Arial" w:cs="Arial"/>
-          <w:sz w:val="16"/>
-          <w:szCs w:val="16"/>
-          <w:shd w:val="clear" w:color="auto" w:fill="FAF9F8"/>
-        </w:rPr>
-        <w:t>http://www.practicalparticipation.co.uk/yes/what/what_does_it_change</w:t>
-      </w:r>
-    </w:p>
+      </w:pPr>
+    </w:p>
+    <w:p/>
     <w:p/>
     <w:p/>
     <w:p/>
@@ -947,6 +1184,29 @@
     <w:semiHidden/>
     <w:unhideWhenUsed/>
   </w:style>
+  <w:style w:type="character" w:styleId="Hyperlink">
+    <w:name w:val="Hyperlink"/>
+    <w:basedOn w:val="DefaultParagraphFont"/>
+    <w:uiPriority w:val="99"/>
+    <w:unhideWhenUsed/>
+    <w:rsid w:val="001855B4"/>
+    <w:rPr>
+      <w:color w:val="0563C1" w:themeColor="hyperlink"/>
+      <w:u w:val="single"/>
+    </w:rPr>
+  </w:style>
+  <w:style w:type="character" w:styleId="UnresolvedMention">
+    <w:name w:val="Unresolved Mention"/>
+    <w:basedOn w:val="DefaultParagraphFont"/>
+    <w:uiPriority w:val="99"/>
+    <w:semiHidden/>
+    <w:unhideWhenUsed/>
+    <w:rsid w:val="001855B4"/>
+    <w:rPr>
+      <w:color w:val="605E5C"/>
+      <w:shd w:val="clear" w:color="auto" w:fill="E1DFDD"/>
+    </w:rPr>
+  </w:style>
 </w:styles>
 </file>
 

</xml_diff>